<commit_message>
Teste unitário na Main
</commit_message>
<xml_diff>
--- a/Teste Unitário - Dicionário Jogada.docx
+++ b/Teste Unitário - Dicionário Jogada.docx
@@ -1,78 +1,53 @@
 
 <file path=word/document.xml><?xml version="1.0" encoding="utf-8"?>
-<w:document xmlns:mc="http://schemas.openxmlformats.org/markup-compatibility/2006" xmlns:o="urn:schemas-microsoft-com:office:office" xmlns:r="http://schemas.openxmlformats.org/officeDocument/2006/relationships" xmlns:m="http://schemas.openxmlformats.org/officeDocument/2006/math" xmlns:v="urn:schemas-microsoft-com:vml" xmlns:wp="http://schemas.openxmlformats.org/drawingml/2006/wordprocessingDrawing" xmlns:w10="urn:schemas-microsoft-com:office:word" xmlns:w="http://schemas.openxmlformats.org/wordprocessingml/2006/main" xmlns:wne="http://schemas.microsoft.com/office/word/2006/wordml" xmlns:sl="http://schemas.openxmlformats.org/schemaLibrary/2006/main" xmlns:a="http://schemas.openxmlformats.org/drawingml/2006/main" xmlns:pic="http://schemas.openxmlformats.org/drawingml/2006/picture" xmlns:c="http://schemas.openxmlformats.org/drawingml/2006/chart" xmlns:lc="http://schemas.openxmlformats.org/drawingml/2006/lockedCanvas" xmlns:dgm="http://schemas.openxmlformats.org/drawingml/2006/diagram" xmlns:wps="http://schemas.microsoft.com/office/word/2010/wordprocessingShape" xmlns:wpg="http://schemas.microsoft.com/office/word/2010/wordprocessingGroup" xmlns:w14="http://schemas.microsoft.com/office/word/2010/wordml" xmlns:w15="http://schemas.microsoft.com/office/word/2012/wordml">
+<w:document xmlns:wpc="http://schemas.microsoft.com/office/word/2010/wordprocessingCanvas" xmlns:cx="http://schemas.microsoft.com/office/drawing/2014/chartex" xmlns:cx1="http://schemas.microsoft.com/office/drawing/2015/9/8/chartex" xmlns:cx2="http://schemas.microsoft.com/office/drawing/2015/10/21/chartex" xmlns:cx3="http://schemas.microsoft.com/office/drawing/2016/5/9/chartex" xmlns:cx4="http://schemas.microsoft.com/office/drawing/2016/5/10/chartex" xmlns:cx5="http://schemas.microsoft.com/office/drawing/2016/5/11/chartex" xmlns:cx6="http://schemas.microsoft.com/office/drawing/2016/5/12/chartex" xmlns:cx7="http://schemas.microsoft.com/office/drawing/2016/5/13/chartex" xmlns:cx8="http://schemas.microsoft.com/office/drawing/2016/5/14/chartex" xmlns:mc="http://schemas.openxmlformats.org/markup-compatibility/2006" xmlns:aink="http://schemas.microsoft.com/office/drawing/2016/ink" xmlns:am3d="http://schemas.microsoft.com/office/drawing/2017/model3d" xmlns:o="urn:schemas-microsoft-com:office:office" xmlns:r="http://schemas.openxmlformats.org/officeDocument/2006/relationships" xmlns:m="http://schemas.openxmlformats.org/officeDocument/2006/math" xmlns:v="urn:schemas-microsoft-com:vml" xmlns:wp14="http://schemas.microsoft.com/office/word/2010/wordprocessingDrawing" xmlns:wp="http://schemas.openxmlformats.org/drawingml/2006/wordprocessingDrawing" xmlns:w10="urn:schemas-microsoft-com:office:word" xmlns:w="http://schemas.openxmlformats.org/wordprocessingml/2006/main" xmlns:w14="http://schemas.microsoft.com/office/word/2010/wordml" xmlns:w15="http://schemas.microsoft.com/office/word/2012/wordml" xmlns:w16cid="http://schemas.microsoft.com/office/word/2016/wordml/cid" xmlns:w16se="http://schemas.microsoft.com/office/word/2015/wordml/symex" xmlns:wpg="http://schemas.microsoft.com/office/word/2010/wordprocessingGroup" xmlns:wpi="http://schemas.microsoft.com/office/word/2010/wordprocessingInk" xmlns:wne="http://schemas.microsoft.com/office/word/2006/wordml" xmlns:wps="http://schemas.microsoft.com/office/word/2010/wordprocessingShape" mc:Ignorable="w14 w15 w16se w16cid wp14">
   <w:body>
     <w:p>
       <w:pPr>
-        <w:keepNext w:val="0"/>
-        <w:keepLines w:val="0"/>
         <w:widowControl w:val="0"/>
         <w:pBdr>
-          <w:top w:space="0" w:sz="0" w:val="nil"/>
-          <w:left w:space="0" w:sz="0" w:val="nil"/>
-          <w:bottom w:space="0" w:sz="0" w:val="nil"/>
-          <w:right w:space="0" w:sz="0" w:val="nil"/>
-          <w:between w:space="0" w:sz="0" w:val="nil"/>
+          <w:top w:val="nil"/>
+          <w:left w:val="nil"/>
+          <w:bottom w:val="nil"/>
+          <w:right w:val="nil"/>
+          <w:between w:val="nil"/>
         </w:pBdr>
-        <w:shd w:fill="auto" w:val="clear"/>
-        <w:spacing w:after="0" w:before="0" w:line="276" w:lineRule="auto"/>
-        <w:ind w:left="0" w:right="0" w:firstLine="0"/>
-        <w:jc w:val="left"/>
+        <w:spacing w:after="0" w:line="276" w:lineRule="auto"/>
         <w:rPr>
-          <w:rFonts w:ascii="Arial" w:cs="Arial" w:eastAsia="Arial" w:hAnsi="Arial"/>
-          <w:b w:val="0"/>
-          <w:i w:val="0"/>
-          <w:smallCaps w:val="0"/>
-          <w:strike w:val="0"/>
+          <w:rFonts w:ascii="Arial" w:eastAsia="Arial" w:hAnsi="Arial" w:cs="Arial"/>
           <w:color w:val="000000"/>
-          <w:sz w:val="22"/>
-          <w:szCs w:val="22"/>
-          <w:u w:val="none"/>
-          <w:shd w:fill="auto" w:val="clear"/>
-          <w:vertAlign w:val="baseline"/>
         </w:rPr>
       </w:pPr>
-      <w:r>
-        <w:rPr>
-          <w:rtl w:val="0"/>
-        </w:rPr>
-      </w:r>
     </w:p>
     <w:tbl>
       <w:tblPr>
-        <w:tblStyle w:val="Table1"/>
-        <w:tblW w:w="9782.0" w:type="dxa"/>
-        <w:jc w:val="left"/>
-        <w:tblInd w:w="-431.0" w:type="dxa"/>
+        <w:tblStyle w:val="a"/>
+        <w:tblW w:w="9782" w:type="dxa"/>
+        <w:tblInd w:w="-431" w:type="dxa"/>
         <w:tblBorders>
-          <w:top w:color="000000" w:space="0" w:sz="12" w:val="single"/>
-          <w:left w:color="000000" w:space="0" w:sz="12" w:val="single"/>
-          <w:bottom w:color="000000" w:space="0" w:sz="12" w:val="single"/>
-          <w:right w:color="000000" w:space="0" w:sz="12" w:val="single"/>
-          <w:insideH w:color="000000" w:space="0" w:sz="12" w:val="single"/>
-          <w:insideV w:color="000000" w:space="0" w:sz="12" w:val="single"/>
+          <w:top w:val="single" w:sz="12" w:space="0" w:color="000000"/>
+          <w:left w:val="single" w:sz="12" w:space="0" w:color="000000"/>
+          <w:bottom w:val="single" w:sz="12" w:space="0" w:color="000000"/>
+          <w:right w:val="single" w:sz="12" w:space="0" w:color="000000"/>
+          <w:insideH w:val="single" w:sz="12" w:space="0" w:color="000000"/>
+          <w:insideV w:val="single" w:sz="12" w:space="0" w:color="000000"/>
         </w:tblBorders>
         <w:tblLayout w:type="fixed"/>
-        <w:tblLook w:val="0400"/>
+        <w:tblLook w:val="0400" w:firstRow="0" w:lastRow="0" w:firstColumn="0" w:lastColumn="0" w:noHBand="0" w:noVBand="1"/>
       </w:tblPr>
       <w:tblGrid>
         <w:gridCol w:w="2411"/>
         <w:gridCol w:w="7371"/>
-        <w:tblGridChange w:id="0">
-          <w:tblGrid>
-            <w:gridCol w:w="2411"/>
-            <w:gridCol w:w="7371"/>
-          </w:tblGrid>
-        </w:tblGridChange>
       </w:tblGrid>
       <w:tr>
         <w:trPr>
-          <w:trHeight w:val="567" w:hRule="atLeast"/>
+          <w:trHeight w:val="567"/>
         </w:trPr>
         <w:tc>
           <w:tcPr>
+            <w:tcW w:w="9782" w:type="dxa"/>
             <w:gridSpan w:val="2"/>
-            <w:shd w:fill="bfbfbf" w:val="clear"/>
+            <w:shd w:val="clear" w:color="auto" w:fill="BFBFBF"/>
             <w:vAlign w:val="center"/>
           </w:tcPr>
           <w:p>
@@ -86,73 +61,60 @@
               <w:rPr>
                 <w:sz w:val="28"/>
                 <w:szCs w:val="28"/>
-                <w:rtl w:val="0"/>
               </w:rPr>
-              <w:t xml:space="preserve">CT001 – Caso Unitário Dicionário Jogada</w:t>
+              <w:t>CT001 – Caso Unitário Dicionário Jogada</w:t>
             </w:r>
           </w:p>
         </w:tc>
       </w:tr>
       <w:tr>
         <w:trPr>
-          <w:trHeight w:val="567" w:hRule="atLeast"/>
+          <w:trHeight w:val="567"/>
         </w:trPr>
         <w:tc>
           <w:tcPr>
+            <w:tcW w:w="2411" w:type="dxa"/>
             <w:vAlign w:val="center"/>
           </w:tcPr>
           <w:p>
             <w:pPr>
-              <w:spacing w:after="120" w:before="120" w:lineRule="auto"/>
-              <w:rPr/>
+              <w:spacing w:before="120" w:after="120"/>
             </w:pPr>
             <w:r>
-              <w:rPr>
-                <w:rtl w:val="0"/>
-              </w:rPr>
-              <w:t xml:space="preserve">Objetivos do Teste:</w:t>
+              <w:t>Objetivos do Teste:</w:t>
             </w:r>
           </w:p>
         </w:tc>
         <w:tc>
           <w:tcPr>
+            <w:tcW w:w="7371" w:type="dxa"/>
             <w:vAlign w:val="center"/>
           </w:tcPr>
           <w:p>
-            <w:pPr>
-              <w:rPr/>
-            </w:pPr>
-            <w:r>
-              <w:rPr>
-                <w:rtl w:val="0"/>
-              </w:rPr>
-              <w:t xml:space="preserve">Preencher o dicionário com as pontuações da jogada.</w:t>
+            <w:r>
+              <w:t>Preencher o dicionário com as pontuações da jogada.</w:t>
             </w:r>
           </w:p>
         </w:tc>
       </w:tr>
       <w:tr>
         <w:trPr>
-          <w:trHeight w:val="567" w:hRule="atLeast"/>
+          <w:trHeight w:val="567"/>
         </w:trPr>
         <w:tc>
           <w:tcPr>
+            <w:tcW w:w="2411" w:type="dxa"/>
             <w:vAlign w:val="center"/>
           </w:tcPr>
           <w:p>
-            <w:pPr>
-              <w:rPr/>
-            </w:pPr>
-            <w:r>
-              <w:rPr>
-                <w:rtl w:val="0"/>
-              </w:rPr>
-              <w:t xml:space="preserve">Pré-condições:</w:t>
+            <w:r>
+              <w:t>Pré-condições:</w:t>
             </w:r>
           </w:p>
         </w:tc>
         <w:tc>
           <w:tcPr>
+            <w:tcW w:w="7371" w:type="dxa"/>
             <w:vAlign w:val="center"/>
           </w:tcPr>
           <w:p>
@@ -162,13 +124,17 @@
                 <w:numId w:val="2"/>
               </w:numPr>
               <w:spacing w:line="259" w:lineRule="auto"/>
-              <w:ind w:left="720" w:hanging="360"/>
             </w:pPr>
             <w:r>
-              <w:rPr>
-                <w:rtl w:val="0"/>
-              </w:rPr>
-              <w:t xml:space="preserve">Lista de dados (Lista_Dados) preenchida.</w:t>
+              <w:t>Lista de dados (</w:t>
+            </w:r>
+            <w:proofErr w:type="spellStart"/>
+            <w:r>
+              <w:t>Lista_Dados</w:t>
+            </w:r>
+            <w:proofErr w:type="spellEnd"/>
+            <w:r>
+              <w:t>) preenchida.</w:t>
             </w:r>
           </w:p>
           <w:p>
@@ -178,234 +144,154 @@
                 <w:numId w:val="2"/>
               </w:numPr>
               <w:spacing w:line="259" w:lineRule="auto"/>
-              <w:ind w:left="720" w:hanging="360"/>
-              <w:rPr>
-                <w:u w:val="none"/>
-              </w:rPr>
             </w:pPr>
             <w:r>
-              <w:rPr>
-                <w:rtl w:val="0"/>
-              </w:rPr>
-              <w:t xml:space="preserve">Todas os testes verificando as pontuações individuais de cada campo da tabela no módulo pontuação já rodaram verificando essa pontuação.</w:t>
-            </w:r>
-            <w:r>
-              <w:rPr>
-                <w:rtl w:val="0"/>
-              </w:rPr>
+              <w:t>Todas os testes verificando as pontuações individuais de cada campo da tabela no módulo pontuação já rodaram verificando essa pontuação.</w:t>
             </w:r>
           </w:p>
         </w:tc>
       </w:tr>
       <w:tr>
         <w:trPr>
-          <w:trHeight w:val="567" w:hRule="atLeast"/>
+          <w:trHeight w:val="567"/>
         </w:trPr>
         <w:tc>
           <w:tcPr>
+            <w:tcW w:w="2411" w:type="dxa"/>
+            <w:vAlign w:val="center"/>
+          </w:tcPr>
+          <w:p>
+            <w:r>
+              <w:t>Parâmetros de entrada:</w:t>
+            </w:r>
+          </w:p>
+        </w:tc>
+        <w:tc>
+          <w:tcPr>
+            <w:tcW w:w="7371" w:type="dxa"/>
             <w:vAlign w:val="center"/>
           </w:tcPr>
           <w:p>
             <w:pPr>
-              <w:rPr/>
-            </w:pPr>
-            <w:r>
-              <w:rPr>
-                <w:rtl w:val="0"/>
-              </w:rPr>
-              <w:t xml:space="preserve">Parâmetros de entrada:</w:t>
-            </w:r>
-          </w:p>
-        </w:tc>
-        <w:tc>
-          <w:tcPr>
-            <w:vAlign w:val="center"/>
-          </w:tcPr>
-          <w:p>
-            <w:pPr>
-              <w:keepNext w:val="0"/>
-              <w:keepLines w:val="0"/>
-              <w:widowControl w:val="1"/>
               <w:numPr>
                 <w:ilvl w:val="0"/>
                 <w:numId w:val="3"/>
               </w:numPr>
               <w:pBdr>
-                <w:top w:space="0" w:sz="0" w:val="nil"/>
-                <w:left w:space="0" w:sz="0" w:val="nil"/>
-                <w:bottom w:space="0" w:sz="0" w:val="nil"/>
-                <w:right w:space="0" w:sz="0" w:val="nil"/>
-                <w:between w:space="0" w:sz="0" w:val="nil"/>
+                <w:top w:val="nil"/>
+                <w:left w:val="nil"/>
+                <w:bottom w:val="nil"/>
+                <w:right w:val="nil"/>
+                <w:between w:val="nil"/>
               </w:pBdr>
-              <w:shd w:fill="auto" w:val="clear"/>
-              <w:spacing w:after="0" w:before="0" w:line="259" w:lineRule="auto"/>
-              <w:ind w:left="720" w:right="0" w:hanging="360"/>
-              <w:jc w:val="left"/>
+              <w:spacing w:line="259" w:lineRule="auto"/>
               <w:rPr>
-                <w:rFonts w:ascii="Calibri" w:cs="Calibri" w:eastAsia="Calibri" w:hAnsi="Calibri"/>
-                <w:b w:val="0"/>
-                <w:i w:val="0"/>
-                <w:smallCaps w:val="0"/>
-                <w:strike w:val="0"/>
                 <w:color w:val="000000"/>
-                <w:sz w:val="22"/>
-                <w:szCs w:val="22"/>
-                <w:u w:val="none"/>
-                <w:shd w:fill="auto" w:val="clear"/>
-                <w:vertAlign w:val="baseline"/>
               </w:rPr>
             </w:pPr>
             <w:r>
               <w:rPr>
-                <w:rFonts w:ascii="Calibri" w:cs="Calibri" w:eastAsia="Calibri" w:hAnsi="Calibri"/>
-                <w:b w:val="0"/>
-                <w:i w:val="0"/>
-                <w:smallCaps w:val="0"/>
-                <w:strike w:val="0"/>
                 <w:color w:val="000000"/>
-                <w:sz w:val="22"/>
-                <w:szCs w:val="22"/>
-                <w:u w:val="none"/>
-                <w:shd w:fill="auto" w:val="clear"/>
-                <w:vertAlign w:val="baseline"/>
-                <w:rtl w:val="0"/>
               </w:rPr>
-              <w:t xml:space="preserve">Lista de dados (Lista_Dados) – Lista com 5 </w:t>
-            </w:r>
+              <w:t>Lista de dados (</w:t>
+            </w:r>
+            <w:proofErr w:type="spellStart"/>
             <w:r>
               <w:rPr>
-                <w:rtl w:val="0"/>
+                <w:color w:val="000000"/>
               </w:rPr>
-              <w:t xml:space="preserve">números</w:t>
-            </w:r>
+              <w:t>Lista_Dados</w:t>
+            </w:r>
+            <w:proofErr w:type="spellEnd"/>
             <w:r>
               <w:rPr>
-                <w:rFonts w:ascii="Calibri" w:cs="Calibri" w:eastAsia="Calibri" w:hAnsi="Calibri"/>
-                <w:b w:val="0"/>
-                <w:i w:val="0"/>
-                <w:smallCaps w:val="0"/>
-                <w:strike w:val="0"/>
                 <w:color w:val="000000"/>
-                <w:sz w:val="22"/>
-                <w:szCs w:val="22"/>
-                <w:u w:val="none"/>
-                <w:shd w:fill="auto" w:val="clear"/>
-                <w:vertAlign w:val="baseline"/>
-                <w:rtl w:val="0"/>
+              </w:rPr>
+              <w:t xml:space="preserve">) – Lista com 5 </w:t>
+            </w:r>
+            <w:r>
+              <w:t>números</w:t>
+            </w:r>
+            <w:r>
+              <w:rPr>
+                <w:color w:val="000000"/>
               </w:rPr>
               <w:t xml:space="preserve"> aleatórios entr</w:t>
             </w:r>
             <w:r>
-              <w:rPr>
-                <w:rtl w:val="0"/>
-              </w:rPr>
-              <w:t xml:space="preserve">e 1 e 6.</w:t>
-            </w:r>
-            <w:r>
-              <w:rPr>
-                <w:rtl w:val="0"/>
-              </w:rPr>
+              <w:t>e 1 e 6.</w:t>
             </w:r>
           </w:p>
           <w:p>
             <w:pPr>
-              <w:keepNext w:val="0"/>
-              <w:keepLines w:val="0"/>
-              <w:widowControl w:val="1"/>
               <w:numPr>
                 <w:ilvl w:val="0"/>
                 <w:numId w:val="3"/>
               </w:numPr>
               <w:pBdr>
-                <w:top w:space="0" w:sz="0" w:val="nil"/>
-                <w:left w:space="0" w:sz="0" w:val="nil"/>
-                <w:bottom w:space="0" w:sz="0" w:val="nil"/>
-                <w:right w:space="0" w:sz="0" w:val="nil"/>
-                <w:between w:space="0" w:sz="0" w:val="nil"/>
+                <w:top w:val="nil"/>
+                <w:left w:val="nil"/>
+                <w:bottom w:val="nil"/>
+                <w:right w:val="nil"/>
+                <w:between w:val="nil"/>
               </w:pBdr>
-              <w:shd w:fill="auto" w:val="clear"/>
-              <w:spacing w:after="160" w:before="0" w:line="259" w:lineRule="auto"/>
-              <w:ind w:left="720" w:right="0" w:hanging="360"/>
-              <w:jc w:val="left"/>
+              <w:spacing w:after="160" w:line="259" w:lineRule="auto"/>
               <w:rPr>
-                <w:rFonts w:ascii="Calibri" w:cs="Calibri" w:eastAsia="Calibri" w:hAnsi="Calibri"/>
-                <w:b w:val="0"/>
-                <w:i w:val="0"/>
-                <w:smallCaps w:val="0"/>
-                <w:strike w:val="0"/>
                 <w:color w:val="000000"/>
-                <w:sz w:val="22"/>
-                <w:szCs w:val="22"/>
-                <w:u w:val="none"/>
-                <w:shd w:fill="auto" w:val="clear"/>
-                <w:vertAlign w:val="baseline"/>
               </w:rPr>
             </w:pPr>
             <w:r>
               <w:rPr>
-                <w:rFonts w:ascii="Calibri" w:cs="Calibri" w:eastAsia="Calibri" w:hAnsi="Calibri"/>
-                <w:b w:val="0"/>
-                <w:i w:val="0"/>
-                <w:smallCaps w:val="0"/>
-                <w:strike w:val="0"/>
                 <w:color w:val="000000"/>
-                <w:sz w:val="22"/>
-                <w:szCs w:val="22"/>
-                <w:u w:val="none"/>
-                <w:shd w:fill="auto" w:val="clear"/>
-                <w:vertAlign w:val="baseline"/>
-                <w:rtl w:val="0"/>
               </w:rPr>
-              <w:t xml:space="preserve">Dicionário  (Di</w:t>
-            </w:r>
+              <w:t>Dicionário (</w:t>
+            </w:r>
+            <w:proofErr w:type="spellStart"/>
             <w:r>
               <w:rPr>
-                <w:rtl w:val="0"/>
+                <w:color w:val="000000"/>
               </w:rPr>
-              <w:t xml:space="preserve">c</w:t>
-            </w:r>
+              <w:t>d</w:t>
+            </w:r>
+            <w:bookmarkStart w:id="0" w:name="_GoBack"/>
+            <w:bookmarkEnd w:id="0"/>
             <w:r>
               <w:rPr>
-                <w:rFonts w:ascii="Calibri" w:cs="Calibri" w:eastAsia="Calibri" w:hAnsi="Calibri"/>
-                <w:b w:val="0"/>
-                <w:i w:val="0"/>
-                <w:smallCaps w:val="0"/>
-                <w:strike w:val="0"/>
                 <w:color w:val="000000"/>
-                <w:sz w:val="22"/>
-                <w:szCs w:val="22"/>
-                <w:u w:val="none"/>
-                <w:shd w:fill="auto" w:val="clear"/>
-                <w:vertAlign w:val="baseline"/>
-                <w:rtl w:val="0"/>
               </w:rPr>
-              <w:t xml:space="preserve">)</w:t>
+              <w:t>i</w:t>
+            </w:r>
+            <w:r>
+              <w:t>c</w:t>
+            </w:r>
+            <w:proofErr w:type="spellEnd"/>
+            <w:r>
+              <w:rPr>
+                <w:color w:val="000000"/>
+              </w:rPr>
+              <w:t>)</w:t>
             </w:r>
           </w:p>
         </w:tc>
       </w:tr>
       <w:tr>
         <w:trPr>
-          <w:trHeight w:val="567" w:hRule="atLeast"/>
+          <w:trHeight w:val="567"/>
         </w:trPr>
         <w:tc>
           <w:tcPr>
+            <w:tcW w:w="2411" w:type="dxa"/>
             <w:vAlign w:val="center"/>
           </w:tcPr>
           <w:p>
-            <w:pPr>
-              <w:rPr/>
-            </w:pPr>
-            <w:r>
-              <w:rPr>
-                <w:rtl w:val="0"/>
-              </w:rPr>
-              <w:t xml:space="preserve">Ações:</w:t>
+            <w:r>
+              <w:t>Ações:</w:t>
             </w:r>
           </w:p>
         </w:tc>
         <w:tc>
           <w:tcPr>
+            <w:tcW w:w="7371" w:type="dxa"/>
             <w:vAlign w:val="center"/>
           </w:tcPr>
           <w:p>
@@ -415,44 +301,31 @@
                 <w:numId w:val="4"/>
               </w:numPr>
               <w:spacing w:after="160" w:line="259" w:lineRule="auto"/>
-              <w:ind w:left="720" w:hanging="360"/>
             </w:pPr>
             <w:r>
-              <w:rPr>
-                <w:rtl w:val="0"/>
-              </w:rPr>
-              <w:t xml:space="preserve">Preenche o dicionário com as pontuações obtidas onde chaves são campos da tabela do jogo e seus valores são os resultados a serem preenchidos nesses campos.</w:t>
-            </w:r>
-            <w:r>
-              <w:rPr>
-                <w:rtl w:val="0"/>
-              </w:rPr>
+              <w:t>Preenche o dicionário com as pontuações obtidas onde chaves são campos da tabela do jogo e seus valores são os resultados a serem preenchidos nesses campos.</w:t>
             </w:r>
           </w:p>
         </w:tc>
       </w:tr>
       <w:tr>
         <w:trPr>
-          <w:trHeight w:val="567" w:hRule="atLeast"/>
+          <w:trHeight w:val="567"/>
         </w:trPr>
         <w:tc>
           <w:tcPr>
+            <w:tcW w:w="2411" w:type="dxa"/>
             <w:vAlign w:val="center"/>
           </w:tcPr>
           <w:p>
-            <w:pPr>
-              <w:rPr/>
-            </w:pPr>
-            <w:r>
-              <w:rPr>
-                <w:rtl w:val="0"/>
-              </w:rPr>
-              <w:t xml:space="preserve">Retorno esperado:</w:t>
+            <w:r>
+              <w:t>Retorno esperado:</w:t>
             </w:r>
           </w:p>
         </w:tc>
         <w:tc>
           <w:tcPr>
+            <w:tcW w:w="7371" w:type="dxa"/>
             <w:vAlign w:val="center"/>
           </w:tcPr>
           <w:p>
@@ -462,84 +335,54 @@
                 <w:numId w:val="1"/>
               </w:numPr>
               <w:spacing w:after="160" w:line="259" w:lineRule="auto"/>
-              <w:ind w:left="720" w:hanging="360"/>
-              <w:rPr>
-                <w:u w:val="none"/>
-              </w:rPr>
             </w:pPr>
             <w:r>
-              <w:rPr>
-                <w:rtl w:val="0"/>
-              </w:rPr>
-              <w:t xml:space="preserve">Retorna o dicionário preenchido.</w:t>
-            </w:r>
-            <w:r>
-              <w:rPr>
-                <w:rtl w:val="0"/>
-              </w:rPr>
+              <w:t>Retorna o dicionário preenchido.</w:t>
             </w:r>
           </w:p>
         </w:tc>
       </w:tr>
       <w:tr>
         <w:trPr>
-          <w:trHeight w:val="567" w:hRule="atLeast"/>
+          <w:trHeight w:val="567"/>
         </w:trPr>
         <w:tc>
           <w:tcPr>
+            <w:tcW w:w="2411" w:type="dxa"/>
             <w:vAlign w:val="center"/>
           </w:tcPr>
           <w:p>
-            <w:pPr>
-              <w:rPr/>
-            </w:pPr>
-            <w:r>
-              <w:rPr>
-                <w:rtl w:val="0"/>
-              </w:rPr>
-              <w:t xml:space="preserve">Observações:</w:t>
+            <w:r>
+              <w:t>Observações:</w:t>
             </w:r>
           </w:p>
         </w:tc>
         <w:tc>
           <w:tcPr>
+            <w:tcW w:w="7371" w:type="dxa"/>
             <w:vAlign w:val="center"/>
           </w:tcPr>
-          <w:p>
-            <w:pPr>
-              <w:rPr/>
-            </w:pPr>
-            <w:r>
-              <w:rPr>
-                <w:rtl w:val="0"/>
-              </w:rPr>
-            </w:r>
-          </w:p>
+          <w:p/>
         </w:tc>
       </w:tr>
     </w:tbl>
-    <w:p>
-      <w:pPr>
-        <w:rPr/>
-      </w:pPr>
-      <w:r>
-        <w:rPr>
-          <w:rtl w:val="0"/>
-        </w:rPr>
-      </w:r>
-    </w:p>
+    <w:p/>
     <w:sectPr>
-      <w:pgSz w:h="16838" w:w="11906"/>
-      <w:pgMar w:bottom="1417" w:top="1417" w:left="1701" w:right="1701" w:header="708" w:footer="708"/>
+      <w:pgSz w:w="11906" w:h="16838"/>
+      <w:pgMar w:top="1417" w:right="1701" w:bottom="1417" w:left="1701" w:header="708" w:footer="708" w:gutter="0"/>
       <w:pgNumType w:start="1"/>
+      <w:cols w:space="720"/>
     </w:sectPr>
   </w:body>
 </w:document>
 </file>
 
 <file path=word/numbering.xml><?xml version="1.0" encoding="utf-8"?>
-<w:numbering xmlns:mc="http://schemas.openxmlformats.org/markup-compatibility/2006" xmlns:o="urn:schemas-microsoft-com:office:office" xmlns:r="http://schemas.openxmlformats.org/officeDocument/2006/relationships" xmlns:m="http://schemas.openxmlformats.org/officeDocument/2006/math" xmlns:v="urn:schemas-microsoft-com:vml" xmlns:wp="http://schemas.openxmlformats.org/drawingml/2006/wordprocessingDrawing" xmlns:w10="urn:schemas-microsoft-com:office:word" xmlns:w="http://schemas.openxmlformats.org/wordprocessingml/2006/main" xmlns:wne="http://schemas.microsoft.com/office/word/2006/wordml" xmlns:sl="http://schemas.openxmlformats.org/schemaLibrary/2006/main" xmlns:a="http://schemas.openxmlformats.org/drawingml/2006/main" xmlns:pic="http://schemas.openxmlformats.org/drawingml/2006/picture" xmlns:c="http://schemas.openxmlformats.org/drawingml/2006/chart" xmlns:lc="http://schemas.openxmlformats.org/drawingml/2006/lockedCanvas" xmlns:dgm="http://schemas.openxmlformats.org/drawingml/2006/diagram" xmlns:wps="http://schemas.microsoft.com/office/word/2010/wordprocessingShape" xmlns:wpg="http://schemas.microsoft.com/office/word/2010/wordprocessingGroup" xmlns:w14="http://schemas.microsoft.com/office/word/2010/wordml" xmlns:w15="http://schemas.microsoft.com/office/word/2012/wordml">
-  <w:abstractNum w:abstractNumId="1">
+<w:numbering xmlns:wpc="http://schemas.microsoft.com/office/word/2010/wordprocessingCanvas" xmlns:cx="http://schemas.microsoft.com/office/drawing/2014/chartex" xmlns:cx1="http://schemas.microsoft.com/office/drawing/2015/9/8/chartex" xmlns:cx2="http://schemas.microsoft.com/office/drawing/2015/10/21/chartex" xmlns:cx3="http://schemas.microsoft.com/office/drawing/2016/5/9/chartex" xmlns:cx4="http://schemas.microsoft.com/office/drawing/2016/5/10/chartex" xmlns:cx5="http://schemas.microsoft.com/office/drawing/2016/5/11/chartex" xmlns:cx6="http://schemas.microsoft.com/office/drawing/2016/5/12/chartex" xmlns:cx7="http://schemas.microsoft.com/office/drawing/2016/5/13/chartex" xmlns:cx8="http://schemas.microsoft.com/office/drawing/2016/5/14/chartex" xmlns:mc="http://schemas.openxmlformats.org/markup-compatibility/2006" xmlns:aink="http://schemas.microsoft.com/office/drawing/2016/ink" xmlns:am3d="http://schemas.microsoft.com/office/drawing/2017/model3d" xmlns:o="urn:schemas-microsoft-com:office:office" xmlns:r="http://schemas.openxmlformats.org/officeDocument/2006/relationships" xmlns:m="http://schemas.openxmlformats.org/officeDocument/2006/math" xmlns:v="urn:schemas-microsoft-com:vml" xmlns:wp14="http://schemas.microsoft.com/office/word/2010/wordprocessingDrawing" xmlns:wp="http://schemas.openxmlformats.org/drawingml/2006/wordprocessingDrawing" xmlns:w10="urn:schemas-microsoft-com:office:word" xmlns:w="http://schemas.openxmlformats.org/wordprocessingml/2006/main" xmlns:w14="http://schemas.microsoft.com/office/word/2010/wordml" xmlns:w15="http://schemas.microsoft.com/office/word/2012/wordml" xmlns:w16cid="http://schemas.microsoft.com/office/word/2016/wordml/cid" xmlns:w16se="http://schemas.microsoft.com/office/word/2015/wordml/symex" xmlns:wpg="http://schemas.microsoft.com/office/word/2010/wordprocessingGroup" xmlns:wpi="http://schemas.microsoft.com/office/word/2010/wordprocessingInk" xmlns:wne="http://schemas.microsoft.com/office/word/2006/wordml" xmlns:wps="http://schemas.microsoft.com/office/word/2010/wordprocessingShape" mc:Ignorable="w14 w15 w16se w16cid wp14">
+  <w:abstractNum w:abstractNumId="0" w15:restartNumberingAfterBreak="0">
+    <w:nsid w:val="0BF26B43"/>
+    <w:multiLevelType w:val="multilevel"/>
+    <w:tmpl w:val="882C92D6"/>
     <w:lvl w:ilvl="0">
       <w:start w:val="1"/>
       <w:numFmt w:val="decimal"/>
@@ -548,7 +391,6 @@
       <w:pPr>
         <w:ind w:left="720" w:hanging="360"/>
       </w:pPr>
-      <w:rPr/>
     </w:lvl>
     <w:lvl w:ilvl="1">
       <w:start w:val="1"/>
@@ -558,7 +400,6 @@
       <w:pPr>
         <w:ind w:left="1440" w:hanging="360"/>
       </w:pPr>
-      <w:rPr/>
     </w:lvl>
     <w:lvl w:ilvl="2">
       <w:start w:val="1"/>
@@ -568,7 +409,6 @@
       <w:pPr>
         <w:ind w:left="2160" w:hanging="180"/>
       </w:pPr>
-      <w:rPr/>
     </w:lvl>
     <w:lvl w:ilvl="3">
       <w:start w:val="1"/>
@@ -578,7 +418,6 @@
       <w:pPr>
         <w:ind w:left="2880" w:hanging="360"/>
       </w:pPr>
-      <w:rPr/>
     </w:lvl>
     <w:lvl w:ilvl="4">
       <w:start w:val="1"/>
@@ -588,7 +427,6 @@
       <w:pPr>
         <w:ind w:left="3600" w:hanging="360"/>
       </w:pPr>
-      <w:rPr/>
     </w:lvl>
     <w:lvl w:ilvl="5">
       <w:start w:val="1"/>
@@ -598,7 +436,6 @@
       <w:pPr>
         <w:ind w:left="4320" w:hanging="180"/>
       </w:pPr>
-      <w:rPr/>
     </w:lvl>
     <w:lvl w:ilvl="6">
       <w:start w:val="1"/>
@@ -608,7 +445,6 @@
       <w:pPr>
         <w:ind w:left="5040" w:hanging="360"/>
       </w:pPr>
-      <w:rPr/>
     </w:lvl>
     <w:lvl w:ilvl="7">
       <w:start w:val="1"/>
@@ -618,7 +454,6 @@
       <w:pPr>
         <w:ind w:left="5760" w:hanging="360"/>
       </w:pPr>
-      <w:rPr/>
     </w:lvl>
     <w:lvl w:ilvl="8">
       <w:start w:val="1"/>
@@ -628,10 +463,12 @@
       <w:pPr>
         <w:ind w:left="6480" w:hanging="180"/>
       </w:pPr>
-      <w:rPr/>
     </w:lvl>
   </w:abstractNum>
-  <w:abstractNum w:abstractNumId="2">
+  <w:abstractNum w:abstractNumId="1" w15:restartNumberingAfterBreak="0">
+    <w:nsid w:val="2EAB7FDF"/>
+    <w:multiLevelType w:val="multilevel"/>
+    <w:tmpl w:val="C0E829A6"/>
     <w:lvl w:ilvl="0">
       <w:start w:val="1"/>
       <w:numFmt w:val="decimal"/>
@@ -640,7 +477,6 @@
       <w:pPr>
         <w:ind w:left="720" w:hanging="360"/>
       </w:pPr>
-      <w:rPr/>
     </w:lvl>
     <w:lvl w:ilvl="1">
       <w:start w:val="1"/>
@@ -650,7 +486,6 @@
       <w:pPr>
         <w:ind w:left="1440" w:hanging="360"/>
       </w:pPr>
-      <w:rPr/>
     </w:lvl>
     <w:lvl w:ilvl="2">
       <w:start w:val="1"/>
@@ -660,7 +495,6 @@
       <w:pPr>
         <w:ind w:left="2160" w:hanging="180"/>
       </w:pPr>
-      <w:rPr/>
     </w:lvl>
     <w:lvl w:ilvl="3">
       <w:start w:val="1"/>
@@ -670,7 +504,6 @@
       <w:pPr>
         <w:ind w:left="2880" w:hanging="360"/>
       </w:pPr>
-      <w:rPr/>
     </w:lvl>
     <w:lvl w:ilvl="4">
       <w:start w:val="1"/>
@@ -680,7 +513,6 @@
       <w:pPr>
         <w:ind w:left="3600" w:hanging="360"/>
       </w:pPr>
-      <w:rPr/>
     </w:lvl>
     <w:lvl w:ilvl="5">
       <w:start w:val="1"/>
@@ -690,7 +522,6 @@
       <w:pPr>
         <w:ind w:left="4320" w:hanging="180"/>
       </w:pPr>
-      <w:rPr/>
     </w:lvl>
     <w:lvl w:ilvl="6">
       <w:start w:val="1"/>
@@ -700,7 +531,6 @@
       <w:pPr>
         <w:ind w:left="5040" w:hanging="360"/>
       </w:pPr>
-      <w:rPr/>
     </w:lvl>
     <w:lvl w:ilvl="7">
       <w:start w:val="1"/>
@@ -710,7 +540,6 @@
       <w:pPr>
         <w:ind w:left="5760" w:hanging="360"/>
       </w:pPr>
-      <w:rPr/>
     </w:lvl>
     <w:lvl w:ilvl="8">
       <w:start w:val="1"/>
@@ -720,10 +549,12 @@
       <w:pPr>
         <w:ind w:left="6480" w:hanging="180"/>
       </w:pPr>
-      <w:rPr/>
     </w:lvl>
   </w:abstractNum>
-  <w:abstractNum w:abstractNumId="3">
+  <w:abstractNum w:abstractNumId="2" w15:restartNumberingAfterBreak="0">
+    <w:nsid w:val="48714C1E"/>
+    <w:multiLevelType w:val="multilevel"/>
+    <w:tmpl w:val="DFD207CC"/>
     <w:lvl w:ilvl="0">
       <w:start w:val="1"/>
       <w:numFmt w:val="decimal"/>
@@ -732,7 +563,6 @@
       <w:pPr>
         <w:ind w:left="720" w:hanging="360"/>
       </w:pPr>
-      <w:rPr/>
     </w:lvl>
     <w:lvl w:ilvl="1">
       <w:start w:val="1"/>
@@ -742,7 +572,6 @@
       <w:pPr>
         <w:ind w:left="1440" w:hanging="360"/>
       </w:pPr>
-      <w:rPr/>
     </w:lvl>
     <w:lvl w:ilvl="2">
       <w:start w:val="1"/>
@@ -752,7 +581,6 @@
       <w:pPr>
         <w:ind w:left="2160" w:hanging="180"/>
       </w:pPr>
-      <w:rPr/>
     </w:lvl>
     <w:lvl w:ilvl="3">
       <w:start w:val="1"/>
@@ -762,7 +590,6 @@
       <w:pPr>
         <w:ind w:left="2880" w:hanging="360"/>
       </w:pPr>
-      <w:rPr/>
     </w:lvl>
     <w:lvl w:ilvl="4">
       <w:start w:val="1"/>
@@ -772,7 +599,6 @@
       <w:pPr>
         <w:ind w:left="3600" w:hanging="360"/>
       </w:pPr>
-      <w:rPr/>
     </w:lvl>
     <w:lvl w:ilvl="5">
       <w:start w:val="1"/>
@@ -782,7 +608,6 @@
       <w:pPr>
         <w:ind w:left="4320" w:hanging="180"/>
       </w:pPr>
-      <w:rPr/>
     </w:lvl>
     <w:lvl w:ilvl="6">
       <w:start w:val="1"/>
@@ -792,7 +617,6 @@
       <w:pPr>
         <w:ind w:left="5040" w:hanging="360"/>
       </w:pPr>
-      <w:rPr/>
     </w:lvl>
     <w:lvl w:ilvl="7">
       <w:start w:val="1"/>
@@ -802,7 +626,6 @@
       <w:pPr>
         <w:ind w:left="5760" w:hanging="360"/>
       </w:pPr>
-      <w:rPr/>
     </w:lvl>
     <w:lvl w:ilvl="8">
       <w:start w:val="1"/>
@@ -812,10 +635,12 @@
       <w:pPr>
         <w:ind w:left="6480" w:hanging="180"/>
       </w:pPr>
-      <w:rPr/>
     </w:lvl>
   </w:abstractNum>
-  <w:abstractNum w:abstractNumId="4">
+  <w:abstractNum w:abstractNumId="3" w15:restartNumberingAfterBreak="0">
+    <w:nsid w:val="544772A2"/>
+    <w:multiLevelType w:val="multilevel"/>
+    <w:tmpl w:val="16E82C50"/>
     <w:lvl w:ilvl="0">
       <w:start w:val="1"/>
       <w:numFmt w:val="decimal"/>
@@ -824,7 +649,6 @@
       <w:pPr>
         <w:ind w:left="720" w:hanging="360"/>
       </w:pPr>
-      <w:rPr/>
     </w:lvl>
     <w:lvl w:ilvl="1">
       <w:start w:val="1"/>
@@ -834,7 +658,6 @@
       <w:pPr>
         <w:ind w:left="1440" w:hanging="360"/>
       </w:pPr>
-      <w:rPr/>
     </w:lvl>
     <w:lvl w:ilvl="2">
       <w:start w:val="1"/>
@@ -844,7 +667,6 @@
       <w:pPr>
         <w:ind w:left="2160" w:hanging="180"/>
       </w:pPr>
-      <w:rPr/>
     </w:lvl>
     <w:lvl w:ilvl="3">
       <w:start w:val="1"/>
@@ -854,7 +676,6 @@
       <w:pPr>
         <w:ind w:left="2880" w:hanging="360"/>
       </w:pPr>
-      <w:rPr/>
     </w:lvl>
     <w:lvl w:ilvl="4">
       <w:start w:val="1"/>
@@ -864,7 +685,6 @@
       <w:pPr>
         <w:ind w:left="3600" w:hanging="360"/>
       </w:pPr>
-      <w:rPr/>
     </w:lvl>
     <w:lvl w:ilvl="5">
       <w:start w:val="1"/>
@@ -874,7 +694,6 @@
       <w:pPr>
         <w:ind w:left="4320" w:hanging="180"/>
       </w:pPr>
-      <w:rPr/>
     </w:lvl>
     <w:lvl w:ilvl="6">
       <w:start w:val="1"/>
@@ -884,7 +703,6 @@
       <w:pPr>
         <w:ind w:left="5040" w:hanging="360"/>
       </w:pPr>
-      <w:rPr/>
     </w:lvl>
     <w:lvl w:ilvl="7">
       <w:start w:val="1"/>
@@ -894,7 +712,6 @@
       <w:pPr>
         <w:ind w:left="5760" w:hanging="360"/>
       </w:pPr>
-      <w:rPr/>
     </w:lvl>
     <w:lvl w:ilvl="8">
       <w:start w:val="1"/>
@@ -904,33 +721,32 @@
       <w:pPr>
         <w:ind w:left="6480" w:hanging="180"/>
       </w:pPr>
-      <w:rPr/>
     </w:lvl>
   </w:abstractNum>
   <w:num w:numId="1">
+    <w:abstractNumId w:val="3"/>
+  </w:num>
+  <w:num w:numId="2">
     <w:abstractNumId w:val="1"/>
   </w:num>
-  <w:num w:numId="2">
-    <w:abstractNumId w:val="2"/>
-  </w:num>
   <w:num w:numId="3">
-    <w:abstractNumId w:val="3"/>
+    <w:abstractNumId w:val="0"/>
   </w:num>
   <w:num w:numId="4">
-    <w:abstractNumId w:val="4"/>
+    <w:abstractNumId w:val="2"/>
   </w:num>
 </w:numbering>
 </file>
 
 <file path=word/styles.xml><?xml version="1.0" encoding="utf-8"?>
-<w:styles xmlns:mc="http://schemas.openxmlformats.org/markup-compatibility/2006" xmlns:o="urn:schemas-microsoft-com:office:office" xmlns:r="http://schemas.openxmlformats.org/officeDocument/2006/relationships" xmlns:m="http://schemas.openxmlformats.org/officeDocument/2006/math" xmlns:v="urn:schemas-microsoft-com:vml" xmlns:wp="http://schemas.openxmlformats.org/drawingml/2006/wordprocessingDrawing" xmlns:w10="urn:schemas-microsoft-com:office:word" xmlns:w="http://schemas.openxmlformats.org/wordprocessingml/2006/main" xmlns:wne="http://schemas.microsoft.com/office/word/2006/wordml" xmlns:sl="http://schemas.openxmlformats.org/schemaLibrary/2006/main" xmlns:a="http://schemas.openxmlformats.org/drawingml/2006/main" xmlns:pic="http://schemas.openxmlformats.org/drawingml/2006/picture" xmlns:c="http://schemas.openxmlformats.org/drawingml/2006/chart" xmlns:lc="http://schemas.openxmlformats.org/drawingml/2006/lockedCanvas" xmlns:dgm="http://schemas.openxmlformats.org/drawingml/2006/diagram" xmlns:wps="http://schemas.microsoft.com/office/word/2010/wordprocessingShape" xmlns:wpg="http://schemas.microsoft.com/office/word/2010/wordprocessingGroup" xmlns:w14="http://schemas.microsoft.com/office/word/2010/wordml" xmlns:w15="http://schemas.microsoft.com/office/word/2012/wordml">
+<w:styles xmlns:mc="http://schemas.openxmlformats.org/markup-compatibility/2006" xmlns:r="http://schemas.openxmlformats.org/officeDocument/2006/relationships" xmlns:w="http://schemas.openxmlformats.org/wordprocessingml/2006/main" xmlns:w14="http://schemas.microsoft.com/office/word/2010/wordml" xmlns:w15="http://schemas.microsoft.com/office/word/2012/wordml" xmlns:w16cid="http://schemas.microsoft.com/office/word/2016/wordml/cid" xmlns:w16se="http://schemas.microsoft.com/office/word/2015/wordml/symex" mc:Ignorable="w14 w15 w16se w16cid">
   <w:docDefaults>
     <w:rPrDefault>
       <w:rPr>
-        <w:rFonts w:ascii="Calibri" w:cs="Calibri" w:eastAsia="Calibri" w:hAnsi="Calibri"/>
+        <w:rFonts w:ascii="Calibri" w:eastAsia="Calibri" w:hAnsi="Calibri" w:cs="Calibri"/>
         <w:sz w:val="22"/>
         <w:szCs w:val="22"/>
-        <w:lang w:val="pt-BR"/>
+        <w:lang w:val="pt-BR" w:eastAsia="pt-BR" w:bidi="ar-SA"/>
       </w:rPr>
     </w:rPrDefault>
     <w:pPrDefault>
@@ -939,135 +755,580 @@
       </w:pPr>
     </w:pPrDefault>
   </w:docDefaults>
-  <w:style w:type="paragraph" w:styleId="Normal" w:default="1">
-    <w:name w:val="normal"/>
+  <w:latentStyles w:defLockedState="0" w:defUIPriority="99" w:defSemiHidden="0" w:defUnhideWhenUsed="0" w:defQFormat="0" w:count="377">
+    <w:lsdException w:name="Normal" w:uiPriority="0" w:qFormat="1"/>
+    <w:lsdException w:name="heading 1" w:uiPriority="9" w:qFormat="1"/>
+    <w:lsdException w:name="heading 2" w:semiHidden="1" w:uiPriority="9" w:unhideWhenUsed="1" w:qFormat="1"/>
+    <w:lsdException w:name="heading 3" w:semiHidden="1" w:uiPriority="9" w:unhideWhenUsed="1" w:qFormat="1"/>
+    <w:lsdException w:name="heading 4" w:semiHidden="1" w:uiPriority="9" w:unhideWhenUsed="1" w:qFormat="1"/>
+    <w:lsdException w:name="heading 5" w:semiHidden="1" w:uiPriority="9" w:unhideWhenUsed="1" w:qFormat="1"/>
+    <w:lsdException w:name="heading 6" w:semiHidden="1" w:uiPriority="9" w:unhideWhenUsed="1" w:qFormat="1"/>
+    <w:lsdException w:name="heading 7" w:semiHidden="1" w:uiPriority="9" w:unhideWhenUsed="1" w:qFormat="1"/>
+    <w:lsdException w:name="heading 8" w:semiHidden="1" w:uiPriority="9" w:unhideWhenUsed="1" w:qFormat="1"/>
+    <w:lsdException w:name="heading 9" w:semiHidden="1" w:uiPriority="9" w:unhideWhenUsed="1" w:qFormat="1"/>
+    <w:lsdException w:name="index 1" w:semiHidden="1" w:unhideWhenUsed="1"/>
+    <w:lsdException w:name="index 2" w:semiHidden="1" w:unhideWhenUsed="1"/>
+    <w:lsdException w:name="index 3" w:semiHidden="1" w:unhideWhenUsed="1"/>
+    <w:lsdException w:name="index 4" w:semiHidden="1" w:unhideWhenUsed="1"/>
+    <w:lsdException w:name="index 5" w:semiHidden="1" w:unhideWhenUsed="1"/>
+    <w:lsdException w:name="index 6" w:semiHidden="1" w:unhideWhenUsed="1"/>
+    <w:lsdException w:name="index 7" w:semiHidden="1" w:unhideWhenUsed="1"/>
+    <w:lsdException w:name="index 8" w:semiHidden="1" w:unhideWhenUsed="1"/>
+    <w:lsdException w:name="index 9" w:semiHidden="1" w:unhideWhenUsed="1"/>
+    <w:lsdException w:name="toc 1" w:semiHidden="1" w:uiPriority="39" w:unhideWhenUsed="1"/>
+    <w:lsdException w:name="toc 2" w:semiHidden="1" w:uiPriority="39" w:unhideWhenUsed="1"/>
+    <w:lsdException w:name="toc 3" w:semiHidden="1" w:uiPriority="39" w:unhideWhenUsed="1"/>
+    <w:lsdException w:name="toc 4" w:semiHidden="1" w:uiPriority="39" w:unhideWhenUsed="1"/>
+    <w:lsdException w:name="toc 5" w:semiHidden="1" w:uiPriority="39" w:unhideWhenUsed="1"/>
+    <w:lsdException w:name="toc 6" w:semiHidden="1" w:uiPriority="39" w:unhideWhenUsed="1"/>
+    <w:lsdException w:name="toc 7" w:semiHidden="1" w:uiPriority="39" w:unhideWhenUsed="1"/>
+    <w:lsdException w:name="toc 8" w:semiHidden="1" w:uiPriority="39" w:unhideWhenUsed="1"/>
+    <w:lsdException w:name="toc 9" w:semiHidden="1" w:uiPriority="39" w:unhideWhenUsed="1"/>
+    <w:lsdException w:name="Normal Indent" w:semiHidden="1" w:unhideWhenUsed="1"/>
+    <w:lsdException w:name="footnote text" w:semiHidden="1" w:unhideWhenUsed="1"/>
+    <w:lsdException w:name="annotation text" w:semiHidden="1" w:unhideWhenUsed="1"/>
+    <w:lsdException w:name="header" w:semiHidden="1" w:unhideWhenUsed="1"/>
+    <w:lsdException w:name="footer" w:semiHidden="1" w:unhideWhenUsed="1"/>
+    <w:lsdException w:name="index heading" w:semiHidden="1" w:unhideWhenUsed="1"/>
+    <w:lsdException w:name="caption" w:semiHidden="1" w:uiPriority="35" w:unhideWhenUsed="1" w:qFormat="1"/>
+    <w:lsdException w:name="table of figures" w:semiHidden="1" w:unhideWhenUsed="1"/>
+    <w:lsdException w:name="envelope address" w:semiHidden="1" w:unhideWhenUsed="1"/>
+    <w:lsdException w:name="envelope return" w:semiHidden="1" w:unhideWhenUsed="1"/>
+    <w:lsdException w:name="footnote reference" w:semiHidden="1" w:unhideWhenUsed="1"/>
+    <w:lsdException w:name="annotation reference" w:semiHidden="1" w:unhideWhenUsed="1"/>
+    <w:lsdException w:name="line number" w:semiHidden="1" w:unhideWhenUsed="1"/>
+    <w:lsdException w:name="page number" w:semiHidden="1" w:unhideWhenUsed="1"/>
+    <w:lsdException w:name="endnote reference" w:semiHidden="1" w:unhideWhenUsed="1"/>
+    <w:lsdException w:name="endnote text" w:semiHidden="1" w:unhideWhenUsed="1"/>
+    <w:lsdException w:name="table of authorities" w:semiHidden="1" w:unhideWhenUsed="1"/>
+    <w:lsdException w:name="macro" w:semiHidden="1" w:unhideWhenUsed="1"/>
+    <w:lsdException w:name="toa heading" w:semiHidden="1" w:unhideWhenUsed="1"/>
+    <w:lsdException w:name="List" w:semiHidden="1" w:unhideWhenUsed="1"/>
+    <w:lsdException w:name="List Bullet" w:semiHidden="1" w:unhideWhenUsed="1"/>
+    <w:lsdException w:name="List Number" w:semiHidden="1" w:unhideWhenUsed="1"/>
+    <w:lsdException w:name="List 2" w:semiHidden="1" w:unhideWhenUsed="1"/>
+    <w:lsdException w:name="List 3" w:semiHidden="1" w:unhideWhenUsed="1"/>
+    <w:lsdException w:name="List 4" w:semiHidden="1" w:unhideWhenUsed="1"/>
+    <w:lsdException w:name="List 5" w:semiHidden="1" w:unhideWhenUsed="1"/>
+    <w:lsdException w:name="List Bullet 2" w:semiHidden="1" w:unhideWhenUsed="1"/>
+    <w:lsdException w:name="List Bullet 3" w:semiHidden="1" w:unhideWhenUsed="1"/>
+    <w:lsdException w:name="List Bullet 4" w:semiHidden="1" w:unhideWhenUsed="1"/>
+    <w:lsdException w:name="List Bullet 5" w:semiHidden="1" w:unhideWhenUsed="1"/>
+    <w:lsdException w:name="List Number 2" w:semiHidden="1" w:unhideWhenUsed="1"/>
+    <w:lsdException w:name="List Number 3" w:semiHidden="1" w:unhideWhenUsed="1"/>
+    <w:lsdException w:name="List Number 4" w:semiHidden="1" w:unhideWhenUsed="1"/>
+    <w:lsdException w:name="List Number 5" w:semiHidden="1" w:unhideWhenUsed="1"/>
+    <w:lsdException w:name="Title" w:uiPriority="10" w:qFormat="1"/>
+    <w:lsdException w:name="Closing" w:semiHidden="1" w:unhideWhenUsed="1"/>
+    <w:lsdException w:name="Signature" w:semiHidden="1" w:unhideWhenUsed="1"/>
+    <w:lsdException w:name="Default Paragraph Font" w:semiHidden="1" w:uiPriority="1" w:unhideWhenUsed="1"/>
+    <w:lsdException w:name="Body Text" w:semiHidden="1" w:unhideWhenUsed="1"/>
+    <w:lsdException w:name="Body Text Indent" w:semiHidden="1" w:unhideWhenUsed="1"/>
+    <w:lsdException w:name="List Continue" w:semiHidden="1" w:unhideWhenUsed="1"/>
+    <w:lsdException w:name="List Continue 2" w:semiHidden="1" w:unhideWhenUsed="1"/>
+    <w:lsdException w:name="List Continue 3" w:semiHidden="1" w:unhideWhenUsed="1"/>
+    <w:lsdException w:name="List Continue 4" w:semiHidden="1" w:unhideWhenUsed="1"/>
+    <w:lsdException w:name="List Continue 5" w:semiHidden="1" w:unhideWhenUsed="1"/>
+    <w:lsdException w:name="Message Header" w:semiHidden="1" w:unhideWhenUsed="1"/>
+    <w:lsdException w:name="Subtitle" w:uiPriority="11" w:qFormat="1"/>
+    <w:lsdException w:name="Salutation" w:semiHidden="1" w:unhideWhenUsed="1"/>
+    <w:lsdException w:name="Date" w:semiHidden="1" w:unhideWhenUsed="1"/>
+    <w:lsdException w:name="Body Text First Indent" w:semiHidden="1" w:unhideWhenUsed="1"/>
+    <w:lsdException w:name="Body Text First Indent 2" w:semiHidden="1" w:unhideWhenUsed="1"/>
+    <w:lsdException w:name="Note Heading" w:semiHidden="1" w:unhideWhenUsed="1"/>
+    <w:lsdException w:name="Body Text 2" w:semiHidden="1" w:unhideWhenUsed="1"/>
+    <w:lsdException w:name="Body Text 3" w:semiHidden="1" w:unhideWhenUsed="1"/>
+    <w:lsdException w:name="Body Text Indent 2" w:semiHidden="1" w:unhideWhenUsed="1"/>
+    <w:lsdException w:name="Body Text Indent 3" w:semiHidden="1" w:unhideWhenUsed="1"/>
+    <w:lsdException w:name="Block Text" w:semiHidden="1" w:unhideWhenUsed="1"/>
+    <w:lsdException w:name="Hyperlink" w:semiHidden="1" w:unhideWhenUsed="1"/>
+    <w:lsdException w:name="FollowedHyperlink" w:semiHidden="1" w:unhideWhenUsed="1"/>
+    <w:lsdException w:name="Strong" w:uiPriority="22" w:qFormat="1"/>
+    <w:lsdException w:name="Emphasis" w:uiPriority="20" w:qFormat="1"/>
+    <w:lsdException w:name="Document Map" w:semiHidden="1" w:unhideWhenUsed="1"/>
+    <w:lsdException w:name="Plain Text" w:semiHidden="1" w:unhideWhenUsed="1"/>
+    <w:lsdException w:name="E-mail Signature" w:semiHidden="1" w:unhideWhenUsed="1"/>
+    <w:lsdException w:name="HTML Top of Form" w:semiHidden="1" w:unhideWhenUsed="1"/>
+    <w:lsdException w:name="HTML Bottom of Form" w:semiHidden="1" w:unhideWhenUsed="1"/>
+    <w:lsdException w:name="Normal (Web)" w:semiHidden="1" w:unhideWhenUsed="1"/>
+    <w:lsdException w:name="HTML Acronym" w:semiHidden="1" w:unhideWhenUsed="1"/>
+    <w:lsdException w:name="HTML Address" w:semiHidden="1" w:unhideWhenUsed="1"/>
+    <w:lsdException w:name="HTML Cite" w:semiHidden="1" w:unhideWhenUsed="1"/>
+    <w:lsdException w:name="HTML Code" w:semiHidden="1" w:unhideWhenUsed="1"/>
+    <w:lsdException w:name="HTML Definition" w:semiHidden="1" w:unhideWhenUsed="1"/>
+    <w:lsdException w:name="HTML Keyboard" w:semiHidden="1" w:unhideWhenUsed="1"/>
+    <w:lsdException w:name="HTML Preformatted" w:semiHidden="1" w:unhideWhenUsed="1"/>
+    <w:lsdException w:name="HTML Sample" w:semiHidden="1" w:unhideWhenUsed="1"/>
+    <w:lsdException w:name="HTML Typewriter" w:semiHidden="1" w:unhideWhenUsed="1"/>
+    <w:lsdException w:name="HTML Variable" w:semiHidden="1" w:unhideWhenUsed="1"/>
+    <w:lsdException w:name="Normal Table" w:semiHidden="1" w:unhideWhenUsed="1"/>
+    <w:lsdException w:name="annotation subject" w:semiHidden="1" w:unhideWhenUsed="1"/>
+    <w:lsdException w:name="No List" w:semiHidden="1" w:unhideWhenUsed="1"/>
+    <w:lsdException w:name="Outline List 1" w:semiHidden="1" w:unhideWhenUsed="1"/>
+    <w:lsdException w:name="Outline List 2" w:semiHidden="1" w:unhideWhenUsed="1"/>
+    <w:lsdException w:name="Outline List 3" w:semiHidden="1" w:unhideWhenUsed="1"/>
+    <w:lsdException w:name="Table Simple 1" w:semiHidden="1" w:unhideWhenUsed="1"/>
+    <w:lsdException w:name="Table Simple 2" w:semiHidden="1" w:unhideWhenUsed="1"/>
+    <w:lsdException w:name="Table Simple 3" w:semiHidden="1" w:unhideWhenUsed="1"/>
+    <w:lsdException w:name="Table Classic 1" w:semiHidden="1" w:unhideWhenUsed="1"/>
+    <w:lsdException w:name="Table Classic 2" w:semiHidden="1" w:unhideWhenUsed="1"/>
+    <w:lsdException w:name="Table Classic 3" w:semiHidden="1" w:unhideWhenUsed="1"/>
+    <w:lsdException w:name="Table Classic 4" w:semiHidden="1" w:unhideWhenUsed="1"/>
+    <w:lsdException w:name="Table Colorful 1" w:semiHidden="1" w:unhideWhenUsed="1"/>
+    <w:lsdException w:name="Table Colorful 2" w:semiHidden="1" w:unhideWhenUsed="1"/>
+    <w:lsdException w:name="Table Colorful 3" w:semiHidden="1" w:unhideWhenUsed="1"/>
+    <w:lsdException w:name="Table Columns 1" w:semiHidden="1" w:unhideWhenUsed="1"/>
+    <w:lsdException w:name="Table Columns 2" w:semiHidden="1" w:unhideWhenUsed="1"/>
+    <w:lsdException w:name="Table Columns 3" w:semiHidden="1" w:unhideWhenUsed="1"/>
+    <w:lsdException w:name="Table Columns 4" w:semiHidden="1" w:unhideWhenUsed="1"/>
+    <w:lsdException w:name="Table Columns 5" w:semiHidden="1" w:unhideWhenUsed="1"/>
+    <w:lsdException w:name="Table Grid 1" w:semiHidden="1" w:unhideWhenUsed="1"/>
+    <w:lsdException w:name="Table Grid 2" w:semiHidden="1" w:unhideWhenUsed="1"/>
+    <w:lsdException w:name="Table Grid 3" w:semiHidden="1" w:unhideWhenUsed="1"/>
+    <w:lsdException w:name="Table Grid 4" w:semiHidden="1" w:unhideWhenUsed="1"/>
+    <w:lsdException w:name="Table Grid 5" w:semiHidden="1" w:unhideWhenUsed="1"/>
+    <w:lsdException w:name="Table Grid 6" w:semiHidden="1" w:unhideWhenUsed="1"/>
+    <w:lsdException w:name="Table Grid 7" w:semiHidden="1" w:unhideWhenUsed="1"/>
+    <w:lsdException w:name="Table Grid 8" w:semiHidden="1" w:unhideWhenUsed="1"/>
+    <w:lsdException w:name="Table List 1" w:semiHidden="1" w:unhideWhenUsed="1"/>
+    <w:lsdException w:name="Table List 2" w:semiHidden="1" w:unhideWhenUsed="1"/>
+    <w:lsdException w:name="Table List 3" w:semiHidden="1" w:unhideWhenUsed="1"/>
+    <w:lsdException w:name="Table List 4" w:semiHidden="1" w:unhideWhenUsed="1"/>
+    <w:lsdException w:name="Table List 5" w:semiHidden="1" w:unhideWhenUsed="1"/>
+    <w:lsdException w:name="Table List 6" w:semiHidden="1" w:unhideWhenUsed="1"/>
+    <w:lsdException w:name="Table List 7" w:semiHidden="1" w:unhideWhenUsed="1"/>
+    <w:lsdException w:name="Table List 8" w:semiHidden="1" w:unhideWhenUsed="1"/>
+    <w:lsdException w:name="Table 3D effects 1" w:semiHidden="1" w:unhideWhenUsed="1"/>
+    <w:lsdException w:name="Table 3D effects 2" w:semiHidden="1" w:unhideWhenUsed="1"/>
+    <w:lsdException w:name="Table 3D effects 3" w:semiHidden="1" w:unhideWhenUsed="1"/>
+    <w:lsdException w:name="Table Contemporary" w:semiHidden="1" w:unhideWhenUsed="1"/>
+    <w:lsdException w:name="Table Elegant" w:semiHidden="1" w:unhideWhenUsed="1"/>
+    <w:lsdException w:name="Table Professional" w:semiHidden="1" w:unhideWhenUsed="1"/>
+    <w:lsdException w:name="Table Subtle 1" w:semiHidden="1" w:unhideWhenUsed="1"/>
+    <w:lsdException w:name="Table Subtle 2" w:semiHidden="1" w:unhideWhenUsed="1"/>
+    <w:lsdException w:name="Table Web 1" w:semiHidden="1" w:unhideWhenUsed="1"/>
+    <w:lsdException w:name="Table Web 2" w:semiHidden="1" w:unhideWhenUsed="1"/>
+    <w:lsdException w:name="Table Web 3" w:semiHidden="1" w:unhideWhenUsed="1"/>
+    <w:lsdException w:name="Balloon Text" w:semiHidden="1" w:unhideWhenUsed="1"/>
+    <w:lsdException w:name="Table Grid" w:uiPriority="39"/>
+    <w:lsdException w:name="Table Theme" w:semiHidden="1" w:unhideWhenUsed="1"/>
+    <w:lsdException w:name="Placeholder Text" w:semiHidden="1"/>
+    <w:lsdException w:name="No Spacing" w:uiPriority="1" w:qFormat="1"/>
+    <w:lsdException w:name="Light Shading" w:uiPriority="60"/>
+    <w:lsdException w:name="Light List" w:uiPriority="61"/>
+    <w:lsdException w:name="Light Grid" w:uiPriority="62"/>
+    <w:lsdException w:name="Medium Shading 1" w:uiPriority="63"/>
+    <w:lsdException w:name="Medium Shading 2" w:uiPriority="64"/>
+    <w:lsdException w:name="Medium List 1" w:uiPriority="65"/>
+    <w:lsdException w:name="Medium List 2" w:uiPriority="66"/>
+    <w:lsdException w:name="Medium Grid 1" w:uiPriority="67"/>
+    <w:lsdException w:name="Medium Grid 2" w:uiPriority="68"/>
+    <w:lsdException w:name="Medium Grid 3" w:uiPriority="69"/>
+    <w:lsdException w:name="Dark List" w:uiPriority="70"/>
+    <w:lsdException w:name="Colorful Shading" w:uiPriority="71"/>
+    <w:lsdException w:name="Colorful List" w:uiPriority="72"/>
+    <w:lsdException w:name="Colorful Grid" w:uiPriority="73"/>
+    <w:lsdException w:name="Light Shading Accent 1" w:uiPriority="60"/>
+    <w:lsdException w:name="Light List Accent 1" w:uiPriority="61"/>
+    <w:lsdException w:name="Light Grid Accent 1" w:uiPriority="62"/>
+    <w:lsdException w:name="Medium Shading 1 Accent 1" w:uiPriority="63"/>
+    <w:lsdException w:name="Medium Shading 2 Accent 1" w:uiPriority="64"/>
+    <w:lsdException w:name="Medium List 1 Accent 1" w:uiPriority="65"/>
+    <w:lsdException w:name="Revision" w:semiHidden="1"/>
+    <w:lsdException w:name="List Paragraph" w:uiPriority="34" w:qFormat="1"/>
+    <w:lsdException w:name="Quote" w:uiPriority="29" w:qFormat="1"/>
+    <w:lsdException w:name="Intense Quote" w:uiPriority="30" w:qFormat="1"/>
+    <w:lsdException w:name="Medium List 2 Accent 1" w:uiPriority="66"/>
+    <w:lsdException w:name="Medium Grid 1 Accent 1" w:uiPriority="67"/>
+    <w:lsdException w:name="Medium Grid 2 Accent 1" w:uiPriority="68"/>
+    <w:lsdException w:name="Medium Grid 3 Accent 1" w:uiPriority="69"/>
+    <w:lsdException w:name="Dark List Accent 1" w:uiPriority="70"/>
+    <w:lsdException w:name="Colorful Shading Accent 1" w:uiPriority="71"/>
+    <w:lsdException w:name="Colorful List Accent 1" w:uiPriority="72"/>
+    <w:lsdException w:name="Colorful Grid Accent 1" w:uiPriority="73"/>
+    <w:lsdException w:name="Light Shading Accent 2" w:uiPriority="60"/>
+    <w:lsdException w:name="Light List Accent 2" w:uiPriority="61"/>
+    <w:lsdException w:name="Light Grid Accent 2" w:uiPriority="62"/>
+    <w:lsdException w:name="Medium Shading 1 Accent 2" w:uiPriority="63"/>
+    <w:lsdException w:name="Medium Shading 2 Accent 2" w:uiPriority="64"/>
+    <w:lsdException w:name="Medium List 1 Accent 2" w:uiPriority="65"/>
+    <w:lsdException w:name="Medium List 2 Accent 2" w:uiPriority="66"/>
+    <w:lsdException w:name="Medium Grid 1 Accent 2" w:uiPriority="67"/>
+    <w:lsdException w:name="Medium Grid 2 Accent 2" w:uiPriority="68"/>
+    <w:lsdException w:name="Medium Grid 3 Accent 2" w:uiPriority="69"/>
+    <w:lsdException w:name="Dark List Accent 2" w:uiPriority="70"/>
+    <w:lsdException w:name="Colorful Shading Accent 2" w:uiPriority="71"/>
+    <w:lsdException w:name="Colorful List Accent 2" w:uiPriority="72"/>
+    <w:lsdException w:name="Colorful Grid Accent 2" w:uiPriority="73"/>
+    <w:lsdException w:name="Light Shading Accent 3" w:uiPriority="60"/>
+    <w:lsdException w:name="Light List Accent 3" w:uiPriority="61"/>
+    <w:lsdException w:name="Light Grid Accent 3" w:uiPriority="62"/>
+    <w:lsdException w:name="Medium Shading 1 Accent 3" w:uiPriority="63"/>
+    <w:lsdException w:name="Medium Shading 2 Accent 3" w:uiPriority="64"/>
+    <w:lsdException w:name="Medium List 1 Accent 3" w:uiPriority="65"/>
+    <w:lsdException w:name="Medium List 2 Accent 3" w:uiPriority="66"/>
+    <w:lsdException w:name="Medium Grid 1 Accent 3" w:uiPriority="67"/>
+    <w:lsdException w:name="Medium Grid 2 Accent 3" w:uiPriority="68"/>
+    <w:lsdException w:name="Medium Grid 3 Accent 3" w:uiPriority="69"/>
+    <w:lsdException w:name="Dark List Accent 3" w:uiPriority="70"/>
+    <w:lsdException w:name="Colorful Shading Accent 3" w:uiPriority="71"/>
+    <w:lsdException w:name="Colorful List Accent 3" w:uiPriority="72"/>
+    <w:lsdException w:name="Colorful Grid Accent 3" w:uiPriority="73"/>
+    <w:lsdException w:name="Light Shading Accent 4" w:uiPriority="60"/>
+    <w:lsdException w:name="Light List Accent 4" w:uiPriority="61"/>
+    <w:lsdException w:name="Light Grid Accent 4" w:uiPriority="62"/>
+    <w:lsdException w:name="Medium Shading 1 Accent 4" w:uiPriority="63"/>
+    <w:lsdException w:name="Medium Shading 2 Accent 4" w:uiPriority="64"/>
+    <w:lsdException w:name="Medium List 1 Accent 4" w:uiPriority="65"/>
+    <w:lsdException w:name="Medium List 2 Accent 4" w:uiPriority="66"/>
+    <w:lsdException w:name="Medium Grid 1 Accent 4" w:uiPriority="67"/>
+    <w:lsdException w:name="Medium Grid 2 Accent 4" w:uiPriority="68"/>
+    <w:lsdException w:name="Medium Grid 3 Accent 4" w:uiPriority="69"/>
+    <w:lsdException w:name="Dark List Accent 4" w:uiPriority="70"/>
+    <w:lsdException w:name="Colorful Shading Accent 4" w:uiPriority="71"/>
+    <w:lsdException w:name="Colorful List Accent 4" w:uiPriority="72"/>
+    <w:lsdException w:name="Colorful Grid Accent 4" w:uiPriority="73"/>
+    <w:lsdException w:name="Light Shading Accent 5" w:uiPriority="60"/>
+    <w:lsdException w:name="Light List Accent 5" w:uiPriority="61"/>
+    <w:lsdException w:name="Light Grid Accent 5" w:uiPriority="62"/>
+    <w:lsdException w:name="Medium Shading 1 Accent 5" w:uiPriority="63"/>
+    <w:lsdException w:name="Medium Shading 2 Accent 5" w:uiPriority="64"/>
+    <w:lsdException w:name="Medium List 1 Accent 5" w:uiPriority="65"/>
+    <w:lsdException w:name="Medium List 2 Accent 5" w:uiPriority="66"/>
+    <w:lsdException w:name="Medium Grid 1 Accent 5" w:uiPriority="67"/>
+    <w:lsdException w:name="Medium Grid 2 Accent 5" w:uiPriority="68"/>
+    <w:lsdException w:name="Medium Grid 3 Accent 5" w:uiPriority="69"/>
+    <w:lsdException w:name="Dark List Accent 5" w:uiPriority="70"/>
+    <w:lsdException w:name="Colorful Shading Accent 5" w:uiPriority="71"/>
+    <w:lsdException w:name="Colorful List Accent 5" w:uiPriority="72"/>
+    <w:lsdException w:name="Colorful Grid Accent 5" w:uiPriority="73"/>
+    <w:lsdException w:name="Light Shading Accent 6" w:uiPriority="60"/>
+    <w:lsdException w:name="Light List Accent 6" w:uiPriority="61"/>
+    <w:lsdException w:name="Light Grid Accent 6" w:uiPriority="62"/>
+    <w:lsdException w:name="Medium Shading 1 Accent 6" w:uiPriority="63"/>
+    <w:lsdException w:name="Medium Shading 2 Accent 6" w:uiPriority="64"/>
+    <w:lsdException w:name="Medium List 1 Accent 6" w:uiPriority="65"/>
+    <w:lsdException w:name="Medium List 2 Accent 6" w:uiPriority="66"/>
+    <w:lsdException w:name="Medium Grid 1 Accent 6" w:uiPriority="67"/>
+    <w:lsdException w:name="Medium Grid 2 Accent 6" w:uiPriority="68"/>
+    <w:lsdException w:name="Medium Grid 3 Accent 6" w:uiPriority="69"/>
+    <w:lsdException w:name="Dark List Accent 6" w:uiPriority="70"/>
+    <w:lsdException w:name="Colorful Shading Accent 6" w:uiPriority="71"/>
+    <w:lsdException w:name="Colorful List Accent 6" w:uiPriority="72"/>
+    <w:lsdException w:name="Colorful Grid Accent 6" w:uiPriority="73"/>
+    <w:lsdException w:name="Subtle Emphasis" w:uiPriority="19" w:qFormat="1"/>
+    <w:lsdException w:name="Intense Emphasis" w:uiPriority="21" w:qFormat="1"/>
+    <w:lsdException w:name="Subtle Reference" w:uiPriority="31" w:qFormat="1"/>
+    <w:lsdException w:name="Intense Reference" w:uiPriority="32" w:qFormat="1"/>
+    <w:lsdException w:name="Book Title" w:uiPriority="33" w:qFormat="1"/>
+    <w:lsdException w:name="Bibliography" w:semiHidden="1" w:uiPriority="37" w:unhideWhenUsed="1"/>
+    <w:lsdException w:name="TOC Heading" w:semiHidden="1" w:uiPriority="39" w:unhideWhenUsed="1" w:qFormat="1"/>
+    <w:lsdException w:name="Plain Table 1" w:uiPriority="41"/>
+    <w:lsdException w:name="Plain Table 2" w:uiPriority="42"/>
+    <w:lsdException w:name="Plain Table 3" w:uiPriority="43"/>
+    <w:lsdException w:name="Plain Table 4" w:uiPriority="44"/>
+    <w:lsdException w:name="Plain Table 5" w:uiPriority="45"/>
+    <w:lsdException w:name="Grid Table Light" w:uiPriority="40"/>
+    <w:lsdException w:name="Grid Table 1 Light" w:uiPriority="46"/>
+    <w:lsdException w:name="Grid Table 2" w:uiPriority="47"/>
+    <w:lsdException w:name="Grid Table 3" w:uiPriority="48"/>
+    <w:lsdException w:name="Grid Table 4" w:uiPriority="49"/>
+    <w:lsdException w:name="Grid Table 5 Dark" w:uiPriority="50"/>
+    <w:lsdException w:name="Grid Table 6 Colorful" w:uiPriority="51"/>
+    <w:lsdException w:name="Grid Table 7 Colorful" w:uiPriority="52"/>
+    <w:lsdException w:name="Grid Table 1 Light Accent 1" w:uiPriority="46"/>
+    <w:lsdException w:name="Grid Table 2 Accent 1" w:uiPriority="47"/>
+    <w:lsdException w:name="Grid Table 3 Accent 1" w:uiPriority="48"/>
+    <w:lsdException w:name="Grid Table 4 Accent 1" w:uiPriority="49"/>
+    <w:lsdException w:name="Grid Table 5 Dark Accent 1" w:uiPriority="50"/>
+    <w:lsdException w:name="Grid Table 6 Colorful Accent 1" w:uiPriority="51"/>
+    <w:lsdException w:name="Grid Table 7 Colorful Accent 1" w:uiPriority="52"/>
+    <w:lsdException w:name="Grid Table 1 Light Accent 2" w:uiPriority="46"/>
+    <w:lsdException w:name="Grid Table 2 Accent 2" w:uiPriority="47"/>
+    <w:lsdException w:name="Grid Table 3 Accent 2" w:uiPriority="48"/>
+    <w:lsdException w:name="Grid Table 4 Accent 2" w:uiPriority="49"/>
+    <w:lsdException w:name="Grid Table 5 Dark Accent 2" w:uiPriority="50"/>
+    <w:lsdException w:name="Grid Table 6 Colorful Accent 2" w:uiPriority="51"/>
+    <w:lsdException w:name="Grid Table 7 Colorful Accent 2" w:uiPriority="52"/>
+    <w:lsdException w:name="Grid Table 1 Light Accent 3" w:uiPriority="46"/>
+    <w:lsdException w:name="Grid Table 2 Accent 3" w:uiPriority="47"/>
+    <w:lsdException w:name="Grid Table 3 Accent 3" w:uiPriority="48"/>
+    <w:lsdException w:name="Grid Table 4 Accent 3" w:uiPriority="49"/>
+    <w:lsdException w:name="Grid Table 5 Dark Accent 3" w:uiPriority="50"/>
+    <w:lsdException w:name="Grid Table 6 Colorful Accent 3" w:uiPriority="51"/>
+    <w:lsdException w:name="Grid Table 7 Colorful Accent 3" w:uiPriority="52"/>
+    <w:lsdException w:name="Grid Table 1 Light Accent 4" w:uiPriority="46"/>
+    <w:lsdException w:name="Grid Table 2 Accent 4" w:uiPriority="47"/>
+    <w:lsdException w:name="Grid Table 3 Accent 4" w:uiPriority="48"/>
+    <w:lsdException w:name="Grid Table 4 Accent 4" w:uiPriority="49"/>
+    <w:lsdException w:name="Grid Table 5 Dark Accent 4" w:uiPriority="50"/>
+    <w:lsdException w:name="Grid Table 6 Colorful Accent 4" w:uiPriority="51"/>
+    <w:lsdException w:name="Grid Table 7 Colorful Accent 4" w:uiPriority="52"/>
+    <w:lsdException w:name="Grid Table 1 Light Accent 5" w:uiPriority="46"/>
+    <w:lsdException w:name="Grid Table 2 Accent 5" w:uiPriority="47"/>
+    <w:lsdException w:name="Grid Table 3 Accent 5" w:uiPriority="48"/>
+    <w:lsdException w:name="Grid Table 4 Accent 5" w:uiPriority="49"/>
+    <w:lsdException w:name="Grid Table 5 Dark Accent 5" w:uiPriority="50"/>
+    <w:lsdException w:name="Grid Table 6 Colorful Accent 5" w:uiPriority="51"/>
+    <w:lsdException w:name="Grid Table 7 Colorful Accent 5" w:uiPriority="52"/>
+    <w:lsdException w:name="Grid Table 1 Light Accent 6" w:uiPriority="46"/>
+    <w:lsdException w:name="Grid Table 2 Accent 6" w:uiPriority="47"/>
+    <w:lsdException w:name="Grid Table 3 Accent 6" w:uiPriority="48"/>
+    <w:lsdException w:name="Grid Table 4 Accent 6" w:uiPriority="49"/>
+    <w:lsdException w:name="Grid Table 5 Dark Accent 6" w:uiPriority="50"/>
+    <w:lsdException w:name="Grid Table 6 Colorful Accent 6" w:uiPriority="51"/>
+    <w:lsdException w:name="Grid Table 7 Colorful Accent 6" w:uiPriority="52"/>
+    <w:lsdException w:name="List Table 1 Light" w:uiPriority="46"/>
+    <w:lsdException w:name="List Table 2" w:uiPriority="47"/>
+    <w:lsdException w:name="List Table 3" w:uiPriority="48"/>
+    <w:lsdException w:name="List Table 4" w:uiPriority="49"/>
+    <w:lsdException w:name="List Table 5 Dark" w:uiPriority="50"/>
+    <w:lsdException w:name="List Table 6 Colorful" w:uiPriority="51"/>
+    <w:lsdException w:name="List Table 7 Colorful" w:uiPriority="52"/>
+    <w:lsdException w:name="List Table 1 Light Accent 1" w:uiPriority="46"/>
+    <w:lsdException w:name="List Table 2 Accent 1" w:uiPriority="47"/>
+    <w:lsdException w:name="List Table 3 Accent 1" w:uiPriority="48"/>
+    <w:lsdException w:name="List Table 4 Accent 1" w:uiPriority="49"/>
+    <w:lsdException w:name="List Table 5 Dark Accent 1" w:uiPriority="50"/>
+    <w:lsdException w:name="List Table 6 Colorful Accent 1" w:uiPriority="51"/>
+    <w:lsdException w:name="List Table 7 Colorful Accent 1" w:uiPriority="52"/>
+    <w:lsdException w:name="List Table 1 Light Accent 2" w:uiPriority="46"/>
+    <w:lsdException w:name="List Table 2 Accent 2" w:uiPriority="47"/>
+    <w:lsdException w:name="List Table 3 Accent 2" w:uiPriority="48"/>
+    <w:lsdException w:name="List Table 4 Accent 2" w:uiPriority="49"/>
+    <w:lsdException w:name="List Table 5 Dark Accent 2" w:uiPriority="50"/>
+    <w:lsdException w:name="List Table 6 Colorful Accent 2" w:uiPriority="51"/>
+    <w:lsdException w:name="List Table 7 Colorful Accent 2" w:uiPriority="52"/>
+    <w:lsdException w:name="List Table 1 Light Accent 3" w:uiPriority="46"/>
+    <w:lsdException w:name="List Table 2 Accent 3" w:uiPriority="47"/>
+    <w:lsdException w:name="List Table 3 Accent 3" w:uiPriority="48"/>
+    <w:lsdException w:name="List Table 4 Accent 3" w:uiPriority="49"/>
+    <w:lsdException w:name="List Table 5 Dark Accent 3" w:uiPriority="50"/>
+    <w:lsdException w:name="List Table 6 Colorful Accent 3" w:uiPriority="51"/>
+    <w:lsdException w:name="List Table 7 Colorful Accent 3" w:uiPriority="52"/>
+    <w:lsdException w:name="List Table 1 Light Accent 4" w:uiPriority="46"/>
+    <w:lsdException w:name="List Table 2 Accent 4" w:uiPriority="47"/>
+    <w:lsdException w:name="List Table 3 Accent 4" w:uiPriority="48"/>
+    <w:lsdException w:name="List Table 4 Accent 4" w:uiPriority="49"/>
+    <w:lsdException w:name="List Table 5 Dark Accent 4" w:uiPriority="50"/>
+    <w:lsdException w:name="List Table 6 Colorful Accent 4" w:uiPriority="51"/>
+    <w:lsdException w:name="List Table 7 Colorful Accent 4" w:uiPriority="52"/>
+    <w:lsdException w:name="List Table 1 Light Accent 5" w:uiPriority="46"/>
+    <w:lsdException w:name="List Table 2 Accent 5" w:uiPriority="47"/>
+    <w:lsdException w:name="List Table 3 Accent 5" w:uiPriority="48"/>
+    <w:lsdException w:name="List Table 4 Accent 5" w:uiPriority="49"/>
+    <w:lsdException w:name="List Table 5 Dark Accent 5" w:uiPriority="50"/>
+    <w:lsdException w:name="List Table 6 Colorful Accent 5" w:uiPriority="51"/>
+    <w:lsdException w:name="List Table 7 Colorful Accent 5" w:uiPriority="52"/>
+    <w:lsdException w:name="List Table 1 Light Accent 6" w:uiPriority="46"/>
+    <w:lsdException w:name="List Table 2 Accent 6" w:uiPriority="47"/>
+    <w:lsdException w:name="List Table 3 Accent 6" w:uiPriority="48"/>
+    <w:lsdException w:name="List Table 4 Accent 6" w:uiPriority="49"/>
+    <w:lsdException w:name="List Table 5 Dark Accent 6" w:uiPriority="50"/>
+    <w:lsdException w:name="List Table 6 Colorful Accent 6" w:uiPriority="51"/>
+    <w:lsdException w:name="List Table 7 Colorful Accent 6" w:uiPriority="52"/>
+    <w:lsdException w:name="Mention" w:semiHidden="1" w:unhideWhenUsed="1"/>
+    <w:lsdException w:name="Smart Hyperlink" w:semiHidden="1" w:unhideWhenUsed="1"/>
+    <w:lsdException w:name="Hashtag" w:semiHidden="1" w:unhideWhenUsed="1"/>
+    <w:lsdException w:name="Unresolved Mention" w:semiHidden="1" w:unhideWhenUsed="1"/>
+    <w:lsdException w:name="Smart Link" w:semiHidden="1" w:unhideWhenUsed="1"/>
+    <w:lsdException w:name="Smart Link Error" w:semiHidden="1" w:unhideWhenUsed="1"/>
+  </w:latentStyles>
+  <w:style w:type="paragraph" w:default="1" w:styleId="Normal">
+    <w:name w:val="Normal"/>
+    <w:qFormat/>
   </w:style>
-  <w:style w:type="table" w:styleId="TableNormal" w:default="1">
-    <w:name w:val="Table Normal"/>
-  </w:style>
-  <w:style w:type="paragraph" w:styleId="Heading1">
+  <w:style w:type="paragraph" w:styleId="Ttulo1">
     <w:name w:val="heading 1"/>
     <w:basedOn w:val="Normal"/>
     <w:next w:val="Normal"/>
+    <w:uiPriority w:val="9"/>
+    <w:qFormat/>
     <w:pPr>
-      <w:keepNext w:val="1"/>
-      <w:keepLines w:val="1"/>
-      <w:spacing w:after="120" w:before="480" w:lineRule="auto"/>
+      <w:keepNext/>
+      <w:keepLines/>
+      <w:spacing w:before="480" w:after="120"/>
+      <w:outlineLvl w:val="0"/>
     </w:pPr>
     <w:rPr>
-      <w:b w:val="1"/>
+      <w:b/>
       <w:sz w:val="48"/>
       <w:szCs w:val="48"/>
     </w:rPr>
   </w:style>
-  <w:style w:type="paragraph" w:styleId="Heading2">
+  <w:style w:type="paragraph" w:styleId="Ttulo2">
     <w:name w:val="heading 2"/>
     <w:basedOn w:val="Normal"/>
     <w:next w:val="Normal"/>
+    <w:uiPriority w:val="9"/>
+    <w:semiHidden/>
+    <w:unhideWhenUsed/>
+    <w:qFormat/>
     <w:pPr>
-      <w:keepNext w:val="1"/>
-      <w:keepLines w:val="1"/>
-      <w:spacing w:after="80" w:before="360" w:lineRule="auto"/>
+      <w:keepNext/>
+      <w:keepLines/>
+      <w:spacing w:before="360" w:after="80"/>
+      <w:outlineLvl w:val="1"/>
     </w:pPr>
     <w:rPr>
-      <w:b w:val="1"/>
+      <w:b/>
       <w:sz w:val="36"/>
       <w:szCs w:val="36"/>
     </w:rPr>
   </w:style>
-  <w:style w:type="paragraph" w:styleId="Heading3">
+  <w:style w:type="paragraph" w:styleId="Ttulo3">
     <w:name w:val="heading 3"/>
     <w:basedOn w:val="Normal"/>
     <w:next w:val="Normal"/>
+    <w:uiPriority w:val="9"/>
+    <w:semiHidden/>
+    <w:unhideWhenUsed/>
+    <w:qFormat/>
     <w:pPr>
-      <w:keepNext w:val="1"/>
-      <w:keepLines w:val="1"/>
-      <w:spacing w:after="80" w:before="280" w:lineRule="auto"/>
+      <w:keepNext/>
+      <w:keepLines/>
+      <w:spacing w:before="280" w:after="80"/>
+      <w:outlineLvl w:val="2"/>
     </w:pPr>
     <w:rPr>
-      <w:b w:val="1"/>
+      <w:b/>
       <w:sz w:val="28"/>
       <w:szCs w:val="28"/>
     </w:rPr>
   </w:style>
-  <w:style w:type="paragraph" w:styleId="Heading4">
+  <w:style w:type="paragraph" w:styleId="Ttulo4">
     <w:name w:val="heading 4"/>
     <w:basedOn w:val="Normal"/>
     <w:next w:val="Normal"/>
+    <w:uiPriority w:val="9"/>
+    <w:semiHidden/>
+    <w:unhideWhenUsed/>
+    <w:qFormat/>
     <w:pPr>
-      <w:keepNext w:val="1"/>
-      <w:keepLines w:val="1"/>
-      <w:spacing w:after="40" w:before="240" w:lineRule="auto"/>
+      <w:keepNext/>
+      <w:keepLines/>
+      <w:spacing w:before="240" w:after="40"/>
+      <w:outlineLvl w:val="3"/>
     </w:pPr>
     <w:rPr>
-      <w:b w:val="1"/>
+      <w:b/>
       <w:sz w:val="24"/>
       <w:szCs w:val="24"/>
     </w:rPr>
   </w:style>
-  <w:style w:type="paragraph" w:styleId="Heading5">
+  <w:style w:type="paragraph" w:styleId="Ttulo5">
     <w:name w:val="heading 5"/>
     <w:basedOn w:val="Normal"/>
     <w:next w:val="Normal"/>
+    <w:uiPriority w:val="9"/>
+    <w:semiHidden/>
+    <w:unhideWhenUsed/>
+    <w:qFormat/>
     <w:pPr>
-      <w:keepNext w:val="1"/>
-      <w:keepLines w:val="1"/>
-      <w:spacing w:after="40" w:before="220" w:lineRule="auto"/>
+      <w:keepNext/>
+      <w:keepLines/>
+      <w:spacing w:before="220" w:after="40"/>
+      <w:outlineLvl w:val="4"/>
     </w:pPr>
     <w:rPr>
-      <w:b w:val="1"/>
-      <w:sz w:val="22"/>
-      <w:szCs w:val="22"/>
+      <w:b/>
     </w:rPr>
   </w:style>
-  <w:style w:type="paragraph" w:styleId="Heading6">
+  <w:style w:type="paragraph" w:styleId="Ttulo6">
     <w:name w:val="heading 6"/>
     <w:basedOn w:val="Normal"/>
     <w:next w:val="Normal"/>
+    <w:uiPriority w:val="9"/>
+    <w:semiHidden/>
+    <w:unhideWhenUsed/>
+    <w:qFormat/>
     <w:pPr>
-      <w:keepNext w:val="1"/>
-      <w:keepLines w:val="1"/>
-      <w:spacing w:after="40" w:before="200" w:lineRule="auto"/>
+      <w:keepNext/>
+      <w:keepLines/>
+      <w:spacing w:before="200" w:after="40"/>
+      <w:outlineLvl w:val="5"/>
     </w:pPr>
     <w:rPr>
-      <w:b w:val="1"/>
+      <w:b/>
       <w:sz w:val="20"/>
       <w:szCs w:val="20"/>
     </w:rPr>
   </w:style>
-  <w:style w:type="paragraph" w:styleId="Title">
+  <w:style w:type="character" w:default="1" w:styleId="Fontepargpadro">
+    <w:name w:val="Default Paragraph Font"/>
+    <w:uiPriority w:val="1"/>
+    <w:semiHidden/>
+    <w:unhideWhenUsed/>
+  </w:style>
+  <w:style w:type="table" w:default="1" w:styleId="Tabelanormal">
+    <w:name w:val="Normal Table"/>
+    <w:uiPriority w:val="99"/>
+    <w:semiHidden/>
+    <w:unhideWhenUsed/>
+    <w:tblPr>
+      <w:tblInd w:w="0" w:type="dxa"/>
+      <w:tblCellMar>
+        <w:top w:w="0" w:type="dxa"/>
+        <w:left w:w="108" w:type="dxa"/>
+        <w:bottom w:w="0" w:type="dxa"/>
+        <w:right w:w="108" w:type="dxa"/>
+      </w:tblCellMar>
+    </w:tblPr>
+  </w:style>
+  <w:style w:type="numbering" w:default="1" w:styleId="Semlista">
+    <w:name w:val="No List"/>
+    <w:uiPriority w:val="99"/>
+    <w:semiHidden/>
+    <w:unhideWhenUsed/>
+  </w:style>
+  <w:style w:type="table" w:customStyle="1" w:styleId="TableNormal">
+    <w:name w:val="Table Normal"/>
+    <w:tblPr>
+      <w:tblCellMar>
+        <w:top w:w="0" w:type="dxa"/>
+        <w:left w:w="0" w:type="dxa"/>
+        <w:bottom w:w="0" w:type="dxa"/>
+        <w:right w:w="0" w:type="dxa"/>
+      </w:tblCellMar>
+    </w:tblPr>
+  </w:style>
+  <w:style w:type="paragraph" w:styleId="Ttulo">
     <w:name w:val="Title"/>
     <w:basedOn w:val="Normal"/>
     <w:next w:val="Normal"/>
+    <w:uiPriority w:val="10"/>
+    <w:qFormat/>
     <w:pPr>
-      <w:keepNext w:val="1"/>
-      <w:keepLines w:val="1"/>
-      <w:spacing w:after="120" w:before="480" w:lineRule="auto"/>
+      <w:keepNext/>
+      <w:keepLines/>
+      <w:spacing w:before="480" w:after="120"/>
     </w:pPr>
     <w:rPr>
-      <w:b w:val="1"/>
+      <w:b/>
       <w:sz w:val="72"/>
       <w:szCs w:val="72"/>
     </w:rPr>
   </w:style>
-  <w:style w:type="paragraph" w:styleId="Subtitle">
+  <w:style w:type="paragraph" w:styleId="Subttulo">
     <w:name w:val="Subtitle"/>
     <w:basedOn w:val="Normal"/>
     <w:next w:val="Normal"/>
+    <w:uiPriority w:val="11"/>
+    <w:qFormat/>
     <w:pPr>
-      <w:keepNext w:val="1"/>
-      <w:keepLines w:val="1"/>
-      <w:spacing w:after="80" w:before="360" w:lineRule="auto"/>
+      <w:keepNext/>
+      <w:keepLines/>
+      <w:spacing w:before="360" w:after="80"/>
     </w:pPr>
     <w:rPr>
-      <w:rFonts w:ascii="Georgia" w:cs="Georgia" w:eastAsia="Georgia" w:hAnsi="Georgia"/>
-      <w:i w:val="1"/>
+      <w:rFonts w:ascii="Georgia" w:eastAsia="Georgia" w:hAnsi="Georgia" w:cs="Georgia"/>
+      <w:i/>
       <w:color w:val="666666"/>
       <w:sz w:val="48"/>
       <w:szCs w:val="48"/>
     </w:rPr>
   </w:style>
-  <w:style w:type="table" w:styleId="Table1">
+  <w:style w:type="table" w:customStyle="1" w:styleId="a">
     <w:basedOn w:val="TableNormal"/>
     <w:pPr>
       <w:spacing w:after="0" w:line="240" w:lineRule="auto"/>
@@ -1076,10 +1337,10 @@
       <w:tblStyleRowBandSize w:val="1"/>
       <w:tblStyleColBandSize w:val="1"/>
       <w:tblCellMar>
-        <w:top w:w="170.0" w:type="dxa"/>
-        <w:left w:w="108.0" w:type="dxa"/>
-        <w:bottom w:w="170.0" w:type="dxa"/>
-        <w:right w:w="108.0" w:type="dxa"/>
+        <w:top w:w="170" w:type="dxa"/>
+        <w:left w:w="108" w:type="dxa"/>
+        <w:bottom w:w="170" w:type="dxa"/>
+        <w:right w:w="108" w:type="dxa"/>
       </w:tblCellMar>
     </w:tblPr>
   </w:style>

</xml_diff>